<commit_message>
update docs + program
</commit_message>
<xml_diff>
--- a/content/programme/tutorials.docx
+++ b/content/programme/tutorials.docx
@@ -445,7 +445,7 @@
       <w:pPr>
         <w:numPr>
           <w:ilvl w:val="0"/>
-          <w:numId w:val="4"/>
+          <w:numId w:val="5"/>
         </w:numPr>
         <w:ind w:left="720" w:hanging="360"/>
         <w:rPr>
@@ -495,7 +495,7 @@
       <w:pPr>
         <w:numPr>
           <w:ilvl w:val="0"/>
-          <w:numId w:val="4"/>
+          <w:numId w:val="5"/>
         </w:numPr>
         <w:ind w:left="720" w:hanging="360"/>
         <w:rPr>
@@ -545,7 +545,7 @@
       <w:pPr>
         <w:numPr>
           <w:ilvl w:val="0"/>
-          <w:numId w:val="4"/>
+          <w:numId w:val="5"/>
         </w:numPr>
         <w:ind w:left="720" w:hanging="360"/>
         <w:rPr>
@@ -683,7 +683,7 @@
       <w:pPr>
         <w:numPr>
           <w:ilvl w:val="0"/>
-          <w:numId w:val="3"/>
+          <w:numId w:val="4"/>
         </w:numPr>
         <w:ind w:left="720" w:hanging="360"/>
         <w:rPr>
@@ -701,7 +701,7 @@
       <w:pPr>
         <w:numPr>
           <w:ilvl w:val="0"/>
-          <w:numId w:val="3"/>
+          <w:numId w:val="4"/>
         </w:numPr>
         <w:ind w:left="720" w:hanging="360"/>
         <w:rPr>
@@ -719,7 +719,7 @@
       <w:pPr>
         <w:numPr>
           <w:ilvl w:val="0"/>
-          <w:numId w:val="3"/>
+          <w:numId w:val="4"/>
         </w:numPr>
         <w:ind w:left="720" w:hanging="360"/>
         <w:rPr>
@@ -737,7 +737,7 @@
       <w:pPr>
         <w:numPr>
           <w:ilvl w:val="0"/>
-          <w:numId w:val="3"/>
+          <w:numId w:val="4"/>
         </w:numPr>
         <w:ind w:left="720" w:hanging="360"/>
         <w:rPr>
@@ -755,7 +755,7 @@
       <w:pPr>
         <w:numPr>
           <w:ilvl w:val="0"/>
-          <w:numId w:val="3"/>
+          <w:numId w:val="4"/>
         </w:numPr>
         <w:ind w:left="720" w:hanging="360"/>
         <w:rPr>
@@ -773,7 +773,7 @@
       <w:pPr>
         <w:numPr>
           <w:ilvl w:val="0"/>
-          <w:numId w:val="3"/>
+          <w:numId w:val="4"/>
         </w:numPr>
         <w:ind w:left="720" w:hanging="360"/>
         <w:rPr>
@@ -791,7 +791,7 @@
       <w:pPr>
         <w:numPr>
           <w:ilvl w:val="0"/>
-          <w:numId w:val="3"/>
+          <w:numId w:val="4"/>
         </w:numPr>
         <w:ind w:left="720" w:hanging="360"/>
         <w:rPr>
@@ -809,7 +809,7 @@
       <w:pPr>
         <w:numPr>
           <w:ilvl w:val="0"/>
-          <w:numId w:val="3"/>
+          <w:numId w:val="4"/>
         </w:numPr>
         <w:ind w:left="720" w:hanging="360"/>
         <w:rPr>
@@ -1421,7 +1421,7 @@
       <w:pPr>
         <w:numPr>
           <w:ilvl w:val="0"/>
-          <w:numId w:val="5"/>
+          <w:numId w:val="6"/>
         </w:numPr>
         <w:ind w:left="720" w:hanging="360"/>
         <w:rPr>
@@ -1452,7 +1452,7 @@
       <w:pPr>
         <w:numPr>
           <w:ilvl w:val="0"/>
-          <w:numId w:val="5"/>
+          <w:numId w:val="6"/>
         </w:numPr>
         <w:ind w:left="720" w:hanging="360"/>
         <w:rPr>
@@ -1475,7 +1475,7 @@
       <w:pPr>
         <w:numPr>
           <w:ilvl w:val="0"/>
-          <w:numId w:val="5"/>
+          <w:numId w:val="6"/>
         </w:numPr>
         <w:ind w:left="720" w:hanging="360"/>
         <w:rPr>
@@ -1720,65 +1720,179 @@
     </w:p>
     <w:p>
       <w:pPr>
-        <w:rPr/>
-      </w:pPr>
-      <w:r>
-        <w:rPr>
-          <w:rtl w:val="0"/>
-        </w:rPr>
-      </w:r>
-    </w:p>
-    <w:p>
-      <w:pPr>
-        <w:pStyle w:val="Heading4"/>
-        <w:shd w:fill="ffffff" w:val="clear"/>
-        <w:rPr/>
-      </w:pPr>
-      <w:bookmarkStart w:colFirst="0" w:colLast="0" w:name="_unfvksmeuhno" w:id="24"/>
-      <w:bookmarkEnd w:id="24"/>
-      <w:r>
-        <w:rPr>
-          <w:rtl w:val="0"/>
-        </w:rPr>
-        <w:t xml:space="preserve">Organized by</w:t>
+        <w:rPr>
+          <w:b w:val="1"/>
+        </w:rPr>
+      </w:pPr>
+      <w:r>
+        <w:rPr>
+          <w:rtl w:val="0"/>
+        </w:rPr>
+      </w:r>
+    </w:p>
+    <w:p>
+      <w:pPr>
+        <w:rPr/>
+      </w:pPr>
+      <w:r>
+        <w:rPr>
+          <w:b w:val="1"/>
+          <w:rtl w:val="0"/>
+        </w:rPr>
+        <w:t xml:space="preserve">Program Outline</w:t>
+      </w:r>
+      <w:r>
+        <w:rPr>
+          <w:rtl w:val="0"/>
+        </w:rPr>
       </w:r>
     </w:p>
     <w:p>
       <w:pPr>
         <w:numPr>
           <w:ilvl w:val="0"/>
-          <w:numId w:val="6"/>
+          <w:numId w:val="3"/>
         </w:numPr>
         <w:ind w:left="720" w:hanging="360"/>
         <w:rPr>
-          <w:b w:val="1"/>
-        </w:rPr>
-      </w:pPr>
-      <w:r>
-        <w:rPr>
-          <w:b w:val="1"/>
-          <w:rtl w:val="0"/>
-        </w:rPr>
-        <w:t xml:space="preserve">Tassilo Pellegrini</w:t>
-      </w:r>
-    </w:p>
-    <w:p>
-      <w:pPr>
+          <w:u w:val="none"/>
+        </w:rPr>
+      </w:pPr>
+      <w:r>
+        <w:rPr>
+          <w:rtl w:val="0"/>
+        </w:rPr>
+        <w:t xml:space="preserve">09:00 09:50: Welcome &amp; Introduction of the DALICC initiative (motivation, projects and vision) – Dr. Tassilo Pellegrini (Founder &amp; Director of the DALICC Association)</w:t>
+      </w:r>
+    </w:p>
+    <w:p>
+      <w:pPr>
+        <w:keepNext w:val="0"/>
+        <w:keepLines w:val="0"/>
+        <w:pageBreakBefore w:val="0"/>
+        <w:widowControl w:val="1"/>
         <w:numPr>
           <w:ilvl w:val="0"/>
-          <w:numId w:val="6"/>
+          <w:numId w:val="3"/>
         </w:numPr>
-        <w:ind w:left="720" w:hanging="360"/>
+        <w:pBdr>
+          <w:top w:space="0" w:sz="0" w:val="nil"/>
+          <w:left w:space="0" w:sz="0" w:val="nil"/>
+          <w:bottom w:space="0" w:sz="0" w:val="nil"/>
+          <w:right w:space="0" w:sz="0" w:val="nil"/>
+          <w:between w:space="0" w:sz="0" w:val="nil"/>
+        </w:pBdr>
+        <w:shd w:fill="auto" w:val="clear"/>
+        <w:spacing w:after="0" w:before="0" w:line="276" w:lineRule="auto"/>
+        <w:ind w:left="720" w:right="0" w:hanging="360"/>
+        <w:jc w:val="left"/>
+      </w:pPr>
+      <w:r>
+        <w:rPr>
+          <w:rtl w:val="0"/>
+        </w:rPr>
+        <w:t xml:space="preserve">10:00 11:20: DALICC tech and service stack Dr. Giray Havur (Lead Developer)</w:t>
+      </w:r>
+    </w:p>
+    <w:p>
+      <w:pPr>
+        <w:keepNext w:val="0"/>
+        <w:keepLines w:val="0"/>
+        <w:pageBreakBefore w:val="0"/>
+        <w:widowControl w:val="1"/>
+        <w:numPr>
+          <w:ilvl w:val="0"/>
+          <w:numId w:val="3"/>
+        </w:numPr>
+        <w:pBdr>
+          <w:top w:space="0" w:sz="0" w:val="nil"/>
+          <w:left w:space="0" w:sz="0" w:val="nil"/>
+          <w:bottom w:space="0" w:sz="0" w:val="nil"/>
+          <w:right w:space="0" w:sz="0" w:val="nil"/>
+          <w:between w:space="0" w:sz="0" w:val="nil"/>
+        </w:pBdr>
+        <w:shd w:fill="auto" w:val="clear"/>
+        <w:spacing w:after="0" w:before="0" w:line="276" w:lineRule="auto"/>
+        <w:ind w:left="720" w:right="0" w:hanging="360"/>
+        <w:jc w:val="left"/>
+      </w:pPr>
+      <w:r>
+        <w:rPr>
+          <w:rtl w:val="0"/>
+        </w:rPr>
+        <w:t xml:space="preserve">11:30 13:00: DALICC technology roadmap and community activities – Dr. Sebastian Neumaier (Lead Community Manager)</w:t>
+      </w:r>
+    </w:p>
+    <w:p>
+      <w:pPr>
+        <w:rPr/>
+      </w:pPr>
+      <w:r>
+        <w:rPr>
+          <w:rtl w:val="0"/>
+        </w:rPr>
+      </w:r>
+    </w:p>
+    <w:p>
+      <w:pPr>
+        <w:rPr/>
+      </w:pPr>
+      <w:r>
         <w:rPr>
           <w:b w:val="1"/>
-        </w:rPr>
-      </w:pPr>
-      <w:r>
+          <w:rtl w:val="0"/>
+        </w:rPr>
+        <w:t xml:space="preserve">Contact</w:t>
+      </w:r>
+      <w:r>
+        <w:rPr>
+          <w:rtl w:val="0"/>
+        </w:rPr>
+      </w:r>
+    </w:p>
+    <w:p>
+      <w:pPr>
+        <w:rPr/>
+      </w:pPr>
+      <w:r>
+        <w:rPr>
+          <w:rtl w:val="0"/>
+        </w:rPr>
+        <w:t xml:space="preserve">Dr. Tassilo Pellegrini, tassilo.pellegrini@fhstp.ac.at </w:t>
+      </w:r>
+    </w:p>
+    <w:p>
+      <w:pPr>
+        <w:rPr/>
+      </w:pPr>
+      <w:r>
+        <w:rPr>
+          <w:rtl w:val="0"/>
+        </w:rPr>
+        <w:t xml:space="preserve">Dr. Giray Havur, giray.havur@ fhstp.ac.at</w:t>
+      </w:r>
+    </w:p>
+    <w:p>
+      <w:pPr>
+        <w:rPr/>
+      </w:pPr>
+      <w:r>
+        <w:rPr>
+          <w:rtl w:val="0"/>
+        </w:rPr>
+      </w:r>
+    </w:p>
+    <w:p>
+      <w:pPr>
+        <w:ind w:left="0" w:firstLine="0"/>
         <w:rPr>
           <w:b w:val="1"/>
-          <w:rtl w:val="0"/>
-        </w:rPr>
-        <w:t xml:space="preserve">Giray Havur</w:t>
+        </w:rPr>
+      </w:pPr>
+      <w:r>
+        <w:rPr>
+          <w:rtl w:val="0"/>
+        </w:rPr>
       </w:r>
     </w:p>
     <w:p>

</xml_diff>